<commit_message>
- add surat rujukan & surat permintaan pulang service & endpoint
</commit_message>
<xml_diff>
--- a/VetHubAPI/wwwroot/Template/Document/SuratPermintaanPulangAtauTidakSetujuRawatInap.docx
+++ b/VetHubAPI/wwwroot/Template/Document/SuratPermintaanPulangAtauTidakSetujuRawatInap.docx
@@ -1397,16 +1397,16 @@
           <w:sz w:val="26"/>
           <w:szCs w:val="26"/>
         </w:rPr>
-        <w:t xml:space="preserve"> d</w:t>
-      </w:r>
-      <w:proofErr w:type="spellStart"/>
-      <w:r>
-        <w:rPr>
-          <w:rFonts w:ascii="Times New Roman" w:hAnsi="Times New Roman" w:cs="Times New Roman"/>
-          <w:sz w:val="26"/>
-          <w:szCs w:val="26"/>
-        </w:rPr>
-        <w:t>alam</w:t>
+        <w:t xml:space="preserve"> </w:t>
+      </w:r>
+      <w:proofErr w:type="spellStart"/>
+      <w:r>
+        <w:rPr>
+          <w:rFonts w:ascii="Times New Roman" w:hAnsi="Times New Roman" w:cs="Times New Roman"/>
+          <w:sz w:val="26"/>
+          <w:szCs w:val="26"/>
+        </w:rPr>
+        <w:t>dalam</w:t>
       </w:r>
       <w:proofErr w:type="spellEnd"/>
       <w:r>
@@ -1795,6 +1795,509 @@
         <w:t>.</w:t>
       </w:r>
     </w:p>
+    <w:tbl>
+      <w:tblPr>
+        <w:tblStyle w:val="TableGrid"/>
+        <w:tblW w:w="0" w:type="auto"/>
+        <w:tblBorders>
+          <w:top w:val="none" w:sz="0" w:space="0" w:color="auto"/>
+          <w:left w:val="none" w:sz="0" w:space="0" w:color="auto"/>
+          <w:bottom w:val="none" w:sz="0" w:space="0" w:color="auto"/>
+          <w:right w:val="none" w:sz="0" w:space="0" w:color="auto"/>
+          <w:insideH w:val="none" w:sz="0" w:space="0" w:color="auto"/>
+          <w:insideV w:val="none" w:sz="0" w:space="0" w:color="auto"/>
+        </w:tblBorders>
+        <w:tblLook w:val="04A0" w:firstRow="1" w:lastRow="0" w:firstColumn="1" w:lastColumn="0" w:noHBand="0" w:noVBand="1"/>
+      </w:tblPr>
+      <w:tblGrid>
+        <w:gridCol w:w="2972"/>
+        <w:gridCol w:w="3260"/>
+        <w:gridCol w:w="2784"/>
+      </w:tblGrid>
+      <w:tr>
+        <w:tc>
+          <w:tcPr>
+            <w:tcW w:w="2972" w:type="dxa"/>
+          </w:tcPr>
+          <w:p>
+            <w:pPr>
+              <w:jc w:val="center"/>
+              <w:rPr>
+                <w:rFonts w:ascii="Times New Roman" w:hAnsi="Times New Roman" w:cs="Times New Roman"/>
+                <w:sz w:val="26"/>
+                <w:szCs w:val="26"/>
+              </w:rPr>
+            </w:pPr>
+          </w:p>
+        </w:tc>
+        <w:tc>
+          <w:tcPr>
+            <w:tcW w:w="3260" w:type="dxa"/>
+          </w:tcPr>
+          <w:p>
+            <w:pPr>
+              <w:rPr>
+                <w:rFonts w:ascii="Times New Roman" w:hAnsi="Times New Roman" w:cs="Times New Roman"/>
+                <w:sz w:val="26"/>
+                <w:szCs w:val="26"/>
+              </w:rPr>
+            </w:pPr>
+          </w:p>
+        </w:tc>
+        <w:tc>
+          <w:tcPr>
+            <w:tcW w:w="2784" w:type="dxa"/>
+          </w:tcPr>
+          <w:p>
+            <w:pPr>
+              <w:jc w:val="center"/>
+              <w:rPr>
+                <w:rFonts w:ascii="Times New Roman" w:hAnsi="Times New Roman" w:cs="Times New Roman"/>
+                <w:sz w:val="26"/>
+                <w:szCs w:val="26"/>
+              </w:rPr>
+            </w:pPr>
+          </w:p>
+        </w:tc>
+      </w:tr>
+      <w:tr>
+        <w:tc>
+          <w:tcPr>
+            <w:tcW w:w="2972" w:type="dxa"/>
+          </w:tcPr>
+          <w:p>
+            <w:pPr>
+              <w:jc w:val="center"/>
+              <w:rPr>
+                <w:rFonts w:ascii="Times New Roman" w:hAnsi="Times New Roman" w:cs="Times New Roman"/>
+                <w:sz w:val="26"/>
+                <w:szCs w:val="26"/>
+              </w:rPr>
+            </w:pPr>
+          </w:p>
+        </w:tc>
+        <w:tc>
+          <w:tcPr>
+            <w:tcW w:w="3260" w:type="dxa"/>
+          </w:tcPr>
+          <w:p>
+            <w:pPr>
+              <w:jc w:val="right"/>
+              <w:rPr>
+                <w:rFonts w:ascii="Times New Roman" w:hAnsi="Times New Roman" w:cs="Times New Roman"/>
+                <w:sz w:val="26"/>
+                <w:szCs w:val="26"/>
+              </w:rPr>
+            </w:pPr>
+          </w:p>
+        </w:tc>
+        <w:tc>
+          <w:tcPr>
+            <w:tcW w:w="2784" w:type="dxa"/>
+          </w:tcPr>
+          <w:p>
+            <w:pPr>
+              <w:jc w:val="center"/>
+              <w:rPr>
+                <w:rFonts w:ascii="Times New Roman" w:hAnsi="Times New Roman" w:cs="Times New Roman"/>
+                <w:sz w:val="26"/>
+                <w:szCs w:val="26"/>
+              </w:rPr>
+            </w:pPr>
+            <w:r>
+              <w:rPr>
+                <w:rFonts w:ascii="Times New Roman" w:hAnsi="Times New Roman" w:cs="Times New Roman"/>
+                <w:sz w:val="26"/>
+                <w:szCs w:val="26"/>
+              </w:rPr>
+              <w:t>{city}, {year}</w:t>
+            </w:r>
+          </w:p>
+        </w:tc>
+      </w:tr>
+      <w:tr>
+        <w:tc>
+          <w:tcPr>
+            <w:tcW w:w="2972" w:type="dxa"/>
+          </w:tcPr>
+          <w:p>
+            <w:pPr>
+              <w:jc w:val="center"/>
+              <w:rPr>
+                <w:rFonts w:ascii="Times New Roman" w:hAnsi="Times New Roman" w:cs="Times New Roman"/>
+                <w:sz w:val="26"/>
+                <w:szCs w:val="26"/>
+              </w:rPr>
+            </w:pPr>
+            <w:proofErr w:type="spellStart"/>
+            <w:r>
+              <w:rPr>
+                <w:rFonts w:ascii="Times New Roman" w:hAnsi="Times New Roman" w:cs="Times New Roman"/>
+                <w:sz w:val="26"/>
+                <w:szCs w:val="26"/>
+              </w:rPr>
+              <w:t>Mengetahui</w:t>
+            </w:r>
+            <w:proofErr w:type="spellEnd"/>
+            <w:r>
+              <w:rPr>
+                <w:rFonts w:ascii="Times New Roman" w:hAnsi="Times New Roman" w:cs="Times New Roman"/>
+                <w:sz w:val="26"/>
+                <w:szCs w:val="26"/>
+              </w:rPr>
+              <w:t>,</w:t>
+            </w:r>
+          </w:p>
+        </w:tc>
+        <w:tc>
+          <w:tcPr>
+            <w:tcW w:w="3260" w:type="dxa"/>
+          </w:tcPr>
+          <w:p>
+            <w:pPr>
+              <w:rPr>
+                <w:rFonts w:ascii="Times New Roman" w:hAnsi="Times New Roman" w:cs="Times New Roman"/>
+                <w:sz w:val="26"/>
+                <w:szCs w:val="26"/>
+              </w:rPr>
+            </w:pPr>
+          </w:p>
+        </w:tc>
+        <w:tc>
+          <w:tcPr>
+            <w:tcW w:w="2784" w:type="dxa"/>
+          </w:tcPr>
+          <w:p>
+            <w:pPr>
+              <w:jc w:val="center"/>
+              <w:rPr>
+                <w:rFonts w:ascii="Times New Roman" w:hAnsi="Times New Roman" w:cs="Times New Roman"/>
+                <w:sz w:val="26"/>
+                <w:szCs w:val="26"/>
+              </w:rPr>
+            </w:pPr>
+          </w:p>
+        </w:tc>
+      </w:tr>
+      <w:tr>
+        <w:tc>
+          <w:tcPr>
+            <w:tcW w:w="2972" w:type="dxa"/>
+          </w:tcPr>
+          <w:p>
+            <w:pPr>
+              <w:jc w:val="center"/>
+              <w:rPr>
+                <w:rFonts w:ascii="Times New Roman" w:hAnsi="Times New Roman" w:cs="Times New Roman"/>
+                <w:sz w:val="26"/>
+                <w:szCs w:val="26"/>
+              </w:rPr>
+            </w:pPr>
+            <w:r>
+              <w:rPr>
+                <w:rFonts w:ascii="Times New Roman" w:hAnsi="Times New Roman" w:cs="Times New Roman"/>
+                <w:sz w:val="26"/>
+                <w:szCs w:val="26"/>
+              </w:rPr>
+              <w:t>({</w:t>
+            </w:r>
+            <w:proofErr w:type="spellStart"/>
+            <w:r>
+              <w:rPr>
+                <w:rFonts w:ascii="Times New Roman" w:hAnsi="Times New Roman" w:cs="Times New Roman"/>
+                <w:sz w:val="26"/>
+                <w:szCs w:val="26"/>
+              </w:rPr>
+              <w:t>clinic_name</w:t>
+            </w:r>
+            <w:proofErr w:type="spellEnd"/>
+            <w:r>
+              <w:rPr>
+                <w:rFonts w:ascii="Times New Roman" w:hAnsi="Times New Roman" w:cs="Times New Roman"/>
+                <w:sz w:val="26"/>
+                <w:szCs w:val="26"/>
+              </w:rPr>
+              <w:t>})</w:t>
+            </w:r>
+          </w:p>
+        </w:tc>
+        <w:tc>
+          <w:tcPr>
+            <w:tcW w:w="3260" w:type="dxa"/>
+          </w:tcPr>
+          <w:p>
+            <w:pPr>
+              <w:rPr>
+                <w:rFonts w:ascii="Times New Roman" w:hAnsi="Times New Roman" w:cs="Times New Roman"/>
+                <w:sz w:val="26"/>
+                <w:szCs w:val="26"/>
+              </w:rPr>
+            </w:pPr>
+          </w:p>
+        </w:tc>
+        <w:tc>
+          <w:tcPr>
+            <w:tcW w:w="2784" w:type="dxa"/>
+          </w:tcPr>
+          <w:p>
+            <w:pPr>
+              <w:jc w:val="center"/>
+              <w:rPr>
+                <w:rFonts w:ascii="Times New Roman" w:hAnsi="Times New Roman" w:cs="Times New Roman"/>
+                <w:sz w:val="26"/>
+                <w:szCs w:val="26"/>
+              </w:rPr>
+            </w:pPr>
+            <w:proofErr w:type="spellStart"/>
+            <w:r>
+              <w:rPr>
+                <w:rFonts w:ascii="Times New Roman" w:hAnsi="Times New Roman" w:cs="Times New Roman"/>
+                <w:sz w:val="26"/>
+                <w:szCs w:val="26"/>
+              </w:rPr>
+              <w:t>Pemilik</w:t>
+            </w:r>
+            <w:proofErr w:type="spellEnd"/>
+          </w:p>
+        </w:tc>
+      </w:tr>
+      <w:tr>
+        <w:tc>
+          <w:tcPr>
+            <w:tcW w:w="2972" w:type="dxa"/>
+          </w:tcPr>
+          <w:p>
+            <w:pPr>
+              <w:jc w:val="center"/>
+              <w:rPr>
+                <w:rFonts w:ascii="Times New Roman" w:hAnsi="Times New Roman" w:cs="Times New Roman"/>
+                <w:sz w:val="26"/>
+                <w:szCs w:val="26"/>
+              </w:rPr>
+            </w:pPr>
+          </w:p>
+        </w:tc>
+        <w:tc>
+          <w:tcPr>
+            <w:tcW w:w="3260" w:type="dxa"/>
+          </w:tcPr>
+          <w:p>
+            <w:pPr>
+              <w:rPr>
+                <w:rFonts w:ascii="Times New Roman" w:hAnsi="Times New Roman" w:cs="Times New Roman"/>
+                <w:sz w:val="26"/>
+                <w:szCs w:val="26"/>
+              </w:rPr>
+            </w:pPr>
+          </w:p>
+        </w:tc>
+        <w:tc>
+          <w:tcPr>
+            <w:tcW w:w="2784" w:type="dxa"/>
+          </w:tcPr>
+          <w:p>
+            <w:pPr>
+              <w:jc w:val="center"/>
+              <w:rPr>
+                <w:rFonts w:ascii="Times New Roman" w:hAnsi="Times New Roman" w:cs="Times New Roman"/>
+                <w:sz w:val="26"/>
+                <w:szCs w:val="26"/>
+              </w:rPr>
+            </w:pPr>
+          </w:p>
+        </w:tc>
+      </w:tr>
+      <w:tr>
+        <w:tc>
+          <w:tcPr>
+            <w:tcW w:w="2972" w:type="dxa"/>
+          </w:tcPr>
+          <w:p>
+            <w:pPr>
+              <w:jc w:val="center"/>
+              <w:rPr>
+                <w:rFonts w:ascii="Times New Roman" w:hAnsi="Times New Roman" w:cs="Times New Roman"/>
+                <w:sz w:val="26"/>
+                <w:szCs w:val="26"/>
+              </w:rPr>
+            </w:pPr>
+          </w:p>
+        </w:tc>
+        <w:tc>
+          <w:tcPr>
+            <w:tcW w:w="3260" w:type="dxa"/>
+          </w:tcPr>
+          <w:p>
+            <w:pPr>
+              <w:rPr>
+                <w:rFonts w:ascii="Times New Roman" w:hAnsi="Times New Roman" w:cs="Times New Roman"/>
+                <w:sz w:val="26"/>
+                <w:szCs w:val="26"/>
+              </w:rPr>
+            </w:pPr>
+          </w:p>
+        </w:tc>
+        <w:tc>
+          <w:tcPr>
+            <w:tcW w:w="2784" w:type="dxa"/>
+          </w:tcPr>
+          <w:p>
+            <w:pPr>
+              <w:jc w:val="center"/>
+              <w:rPr>
+                <w:rFonts w:ascii="Times New Roman" w:hAnsi="Times New Roman" w:cs="Times New Roman"/>
+                <w:sz w:val="26"/>
+                <w:szCs w:val="26"/>
+              </w:rPr>
+            </w:pPr>
+          </w:p>
+        </w:tc>
+      </w:tr>
+      <w:tr>
+        <w:tc>
+          <w:tcPr>
+            <w:tcW w:w="2972" w:type="dxa"/>
+          </w:tcPr>
+          <w:p>
+            <w:pPr>
+              <w:jc w:val="center"/>
+              <w:rPr>
+                <w:rFonts w:ascii="Times New Roman" w:hAnsi="Times New Roman" w:cs="Times New Roman"/>
+                <w:sz w:val="26"/>
+                <w:szCs w:val="26"/>
+              </w:rPr>
+            </w:pPr>
+          </w:p>
+        </w:tc>
+        <w:tc>
+          <w:tcPr>
+            <w:tcW w:w="3260" w:type="dxa"/>
+          </w:tcPr>
+          <w:p>
+            <w:pPr>
+              <w:rPr>
+                <w:rFonts w:ascii="Times New Roman" w:hAnsi="Times New Roman" w:cs="Times New Roman"/>
+                <w:sz w:val="26"/>
+                <w:szCs w:val="26"/>
+              </w:rPr>
+            </w:pPr>
+          </w:p>
+        </w:tc>
+        <w:tc>
+          <w:tcPr>
+            <w:tcW w:w="2784" w:type="dxa"/>
+          </w:tcPr>
+          <w:p>
+            <w:pPr>
+              <w:jc w:val="center"/>
+              <w:rPr>
+                <w:rFonts w:ascii="Times New Roman" w:hAnsi="Times New Roman" w:cs="Times New Roman"/>
+                <w:sz w:val="26"/>
+                <w:szCs w:val="26"/>
+              </w:rPr>
+            </w:pPr>
+          </w:p>
+        </w:tc>
+      </w:tr>
+      <w:tr>
+        <w:tc>
+          <w:tcPr>
+            <w:tcW w:w="2972" w:type="dxa"/>
+          </w:tcPr>
+          <w:p>
+            <w:pPr>
+              <w:jc w:val="center"/>
+              <w:rPr>
+                <w:rFonts w:ascii="Times New Roman" w:hAnsi="Times New Roman" w:cs="Times New Roman"/>
+                <w:sz w:val="26"/>
+                <w:szCs w:val="26"/>
+              </w:rPr>
+            </w:pPr>
+            <w:r>
+              <w:rPr>
+                <w:rFonts w:ascii="Times New Roman" w:hAnsi="Times New Roman" w:cs="Times New Roman"/>
+                <w:sz w:val="26"/>
+                <w:szCs w:val="26"/>
+              </w:rPr>
+              <w:t>({</w:t>
+            </w:r>
+            <w:proofErr w:type="spellStart"/>
+            <w:r>
+              <w:rPr>
+                <w:rFonts w:ascii="Times New Roman" w:hAnsi="Times New Roman" w:cs="Times New Roman"/>
+                <w:sz w:val="26"/>
+                <w:szCs w:val="26"/>
+              </w:rPr>
+              <w:t>staff_name</w:t>
+            </w:r>
+            <w:proofErr w:type="spellEnd"/>
+            <w:r>
+              <w:rPr>
+                <w:rFonts w:ascii="Times New Roman" w:hAnsi="Times New Roman" w:cs="Times New Roman"/>
+                <w:sz w:val="26"/>
+                <w:szCs w:val="26"/>
+              </w:rPr>
+              <w:t>})</w:t>
+            </w:r>
+          </w:p>
+        </w:tc>
+        <w:tc>
+          <w:tcPr>
+            <w:tcW w:w="3260" w:type="dxa"/>
+          </w:tcPr>
+          <w:p>
+            <w:pPr>
+              <w:rPr>
+                <w:rFonts w:ascii="Times New Roman" w:hAnsi="Times New Roman" w:cs="Times New Roman"/>
+                <w:sz w:val="26"/>
+                <w:szCs w:val="26"/>
+              </w:rPr>
+            </w:pPr>
+          </w:p>
+        </w:tc>
+        <w:tc>
+          <w:tcPr>
+            <w:tcW w:w="2784" w:type="dxa"/>
+          </w:tcPr>
+          <w:p>
+            <w:pPr>
+              <w:jc w:val="center"/>
+              <w:rPr>
+                <w:rFonts w:ascii="Times New Roman" w:hAnsi="Times New Roman" w:cs="Times New Roman"/>
+                <w:sz w:val="26"/>
+                <w:szCs w:val="26"/>
+              </w:rPr>
+            </w:pPr>
+            <w:r>
+              <w:rPr>
+                <w:rFonts w:ascii="Times New Roman" w:hAnsi="Times New Roman" w:cs="Times New Roman"/>
+                <w:sz w:val="26"/>
+                <w:szCs w:val="26"/>
+              </w:rPr>
+              <w:t>({</w:t>
+            </w:r>
+            <w:proofErr w:type="spellStart"/>
+            <w:r>
+              <w:rPr>
+                <w:rFonts w:ascii="Times New Roman" w:hAnsi="Times New Roman" w:cs="Times New Roman"/>
+                <w:sz w:val="26"/>
+                <w:szCs w:val="26"/>
+              </w:rPr>
+              <w:t>owner_name</w:t>
+            </w:r>
+            <w:proofErr w:type="spellEnd"/>
+            <w:r>
+              <w:rPr>
+                <w:rFonts w:ascii="Times New Roman" w:hAnsi="Times New Roman" w:cs="Times New Roman"/>
+                <w:sz w:val="26"/>
+                <w:szCs w:val="26"/>
+              </w:rPr>
+              <w:t>})</w:t>
+            </w:r>
+          </w:p>
+        </w:tc>
+      </w:tr>
+    </w:tbl>
     <w:p>
       <w:pPr>
         <w:rPr>
@@ -1803,310 +2306,6 @@
           <w:szCs w:val="26"/>
         </w:rPr>
       </w:pPr>
-    </w:p>
-    <w:p>
-      <w:pPr>
-        <w:jc w:val="right"/>
-        <w:rPr>
-          <w:rFonts w:ascii="Times New Roman" w:hAnsi="Times New Roman" w:cs="Times New Roman"/>
-          <w:sz w:val="26"/>
-          <w:szCs w:val="26"/>
-        </w:rPr>
-      </w:pPr>
-      <w:r>
-        <w:rPr>
-          <w:rFonts w:ascii="Times New Roman" w:hAnsi="Times New Roman" w:cs="Times New Roman"/>
-          <w:sz w:val="26"/>
-          <w:szCs w:val="26"/>
-        </w:rPr>
-        <w:t>{city}, {year}</w:t>
-      </w:r>
-    </w:p>
-    <w:p>
-      <w:pPr>
-        <w:rPr>
-          <w:rFonts w:ascii="Times New Roman" w:hAnsi="Times New Roman" w:cs="Times New Roman"/>
-          <w:sz w:val="26"/>
-          <w:szCs w:val="26"/>
-        </w:rPr>
-      </w:pPr>
-      <w:r>
-        <w:rPr>
-          <w:rFonts w:ascii="Times New Roman" w:hAnsi="Times New Roman" w:cs="Times New Roman"/>
-          <w:sz w:val="26"/>
-          <w:szCs w:val="26"/>
-        </w:rPr>
-        <w:t xml:space="preserve">     </w:t>
-      </w:r>
-      <w:proofErr w:type="spellStart"/>
-      <w:r>
-        <w:rPr>
-          <w:rFonts w:ascii="Times New Roman" w:hAnsi="Times New Roman" w:cs="Times New Roman"/>
-          <w:sz w:val="26"/>
-          <w:szCs w:val="26"/>
-        </w:rPr>
-        <w:t>Mengetahui</w:t>
-      </w:r>
-      <w:proofErr w:type="spellEnd"/>
-      <w:r>
-        <w:rPr>
-          <w:rFonts w:ascii="Times New Roman" w:hAnsi="Times New Roman" w:cs="Times New Roman"/>
-          <w:sz w:val="26"/>
-          <w:szCs w:val="26"/>
-        </w:rPr>
-        <w:t>,</w:t>
-      </w:r>
-    </w:p>
-    <w:p>
-      <w:pPr>
-        <w:rPr>
-          <w:rFonts w:ascii="Times New Roman" w:hAnsi="Times New Roman" w:cs="Times New Roman"/>
-          <w:sz w:val="26"/>
-          <w:szCs w:val="26"/>
-        </w:rPr>
-      </w:pPr>
-      <w:r>
-        <w:rPr>
-          <w:rFonts w:ascii="Times New Roman" w:hAnsi="Times New Roman" w:cs="Times New Roman"/>
-          <w:sz w:val="26"/>
-          <w:szCs w:val="26"/>
-        </w:rPr>
-        <w:t>(</w:t>
-      </w:r>
-      <w:r>
-        <w:rPr>
-          <w:rFonts w:ascii="Times New Roman" w:hAnsi="Times New Roman" w:cs="Times New Roman"/>
-          <w:sz w:val="26"/>
-          <w:szCs w:val="26"/>
-        </w:rPr>
-        <w:t>{</w:t>
-      </w:r>
-      <w:proofErr w:type="spellStart"/>
-      <w:r>
-        <w:rPr>
-          <w:rFonts w:ascii="Times New Roman" w:hAnsi="Times New Roman" w:cs="Times New Roman"/>
-          <w:sz w:val="26"/>
-          <w:szCs w:val="26"/>
-        </w:rPr>
-        <w:t>clinic_name</w:t>
-      </w:r>
-      <w:proofErr w:type="spellEnd"/>
-      <w:r>
-        <w:rPr>
-          <w:rFonts w:ascii="Times New Roman" w:hAnsi="Times New Roman" w:cs="Times New Roman"/>
-          <w:sz w:val="26"/>
-          <w:szCs w:val="26"/>
-        </w:rPr>
-        <w:t>}</w:t>
-      </w:r>
-      <w:r>
-        <w:rPr>
-          <w:rFonts w:ascii="Times New Roman" w:hAnsi="Times New Roman" w:cs="Times New Roman"/>
-          <w:sz w:val="26"/>
-          <w:szCs w:val="26"/>
-        </w:rPr>
-        <w:t xml:space="preserve">) </w:t>
-      </w:r>
-      <w:r>
-        <w:rPr>
-          <w:rFonts w:ascii="Times New Roman" w:hAnsi="Times New Roman" w:cs="Times New Roman"/>
-          <w:sz w:val="26"/>
-          <w:szCs w:val="26"/>
-        </w:rPr>
-        <w:tab/>
-      </w:r>
-      <w:r>
-        <w:rPr>
-          <w:rFonts w:ascii="Times New Roman" w:hAnsi="Times New Roman" w:cs="Times New Roman"/>
-          <w:sz w:val="26"/>
-          <w:szCs w:val="26"/>
-        </w:rPr>
-        <w:tab/>
-      </w:r>
-      <w:r>
-        <w:rPr>
-          <w:rFonts w:ascii="Times New Roman" w:hAnsi="Times New Roman" w:cs="Times New Roman"/>
-          <w:sz w:val="26"/>
-          <w:szCs w:val="26"/>
-        </w:rPr>
-        <w:tab/>
-      </w:r>
-      <w:r>
-        <w:rPr>
-          <w:rFonts w:ascii="Times New Roman" w:hAnsi="Times New Roman" w:cs="Times New Roman"/>
-          <w:sz w:val="26"/>
-          <w:szCs w:val="26"/>
-        </w:rPr>
-        <w:tab/>
-      </w:r>
-      <w:r>
-        <w:rPr>
-          <w:rFonts w:ascii="Times New Roman" w:hAnsi="Times New Roman" w:cs="Times New Roman"/>
-          <w:sz w:val="26"/>
-          <w:szCs w:val="26"/>
-        </w:rPr>
-        <w:tab/>
-      </w:r>
-      <w:r>
-        <w:rPr>
-          <w:rFonts w:ascii="Times New Roman" w:hAnsi="Times New Roman" w:cs="Times New Roman"/>
-          <w:sz w:val="26"/>
-          <w:szCs w:val="26"/>
-        </w:rPr>
-        <w:tab/>
-      </w:r>
-      <w:r>
-        <w:rPr>
-          <w:rFonts w:ascii="Times New Roman" w:hAnsi="Times New Roman" w:cs="Times New Roman"/>
-          <w:sz w:val="26"/>
-          <w:szCs w:val="26"/>
-        </w:rPr>
-        <w:tab/>
-      </w:r>
-      <w:proofErr w:type="spellStart"/>
-      <w:r>
-        <w:rPr>
-          <w:rFonts w:ascii="Times New Roman" w:hAnsi="Times New Roman" w:cs="Times New Roman"/>
-          <w:sz w:val="26"/>
-          <w:szCs w:val="26"/>
-        </w:rPr>
-        <w:t>Pemilik</w:t>
-      </w:r>
-      <w:proofErr w:type="spellEnd"/>
-    </w:p>
-    <w:p>
-      <w:pPr>
-        <w:rPr>
-          <w:rFonts w:ascii="Times New Roman" w:hAnsi="Times New Roman" w:cs="Times New Roman"/>
-          <w:sz w:val="26"/>
-          <w:szCs w:val="26"/>
-        </w:rPr>
-      </w:pPr>
-    </w:p>
-    <w:p>
-      <w:pPr>
-        <w:rPr>
-          <w:rFonts w:ascii="Times New Roman" w:hAnsi="Times New Roman" w:cs="Times New Roman"/>
-          <w:sz w:val="26"/>
-          <w:szCs w:val="26"/>
-        </w:rPr>
-      </w:pPr>
-    </w:p>
-    <w:p>
-      <w:pPr>
-        <w:rPr>
-          <w:rFonts w:ascii="Times New Roman" w:hAnsi="Times New Roman" w:cs="Times New Roman"/>
-          <w:sz w:val="26"/>
-          <w:szCs w:val="26"/>
-        </w:rPr>
-      </w:pPr>
-      <w:r>
-        <w:rPr>
-          <w:rFonts w:ascii="Times New Roman" w:hAnsi="Times New Roman" w:cs="Times New Roman"/>
-          <w:sz w:val="26"/>
-          <w:szCs w:val="26"/>
-        </w:rPr>
-        <w:t>(</w:t>
-      </w:r>
-      <w:r>
-        <w:rPr>
-          <w:rFonts w:ascii="Times New Roman" w:hAnsi="Times New Roman" w:cs="Times New Roman"/>
-          <w:sz w:val="26"/>
-          <w:szCs w:val="26"/>
-        </w:rPr>
-        <w:t>{staff_name}</w:t>
-      </w:r>
-      <w:r>
-        <w:rPr>
-          <w:rFonts w:ascii="Times New Roman" w:hAnsi="Times New Roman" w:cs="Times New Roman"/>
-          <w:sz w:val="26"/>
-          <w:szCs w:val="26"/>
-        </w:rPr>
-        <w:t>)</w:t>
-      </w:r>
-      <w:r>
-        <w:rPr>
-          <w:rFonts w:ascii="Times New Roman" w:hAnsi="Times New Roman" w:cs="Times New Roman"/>
-          <w:sz w:val="26"/>
-          <w:szCs w:val="26"/>
-        </w:rPr>
-        <w:tab/>
-      </w:r>
-      <w:r>
-        <w:rPr>
-          <w:rFonts w:ascii="Times New Roman" w:hAnsi="Times New Roman" w:cs="Times New Roman"/>
-          <w:sz w:val="26"/>
-          <w:szCs w:val="26"/>
-        </w:rPr>
-        <w:tab/>
-      </w:r>
-      <w:r>
-        <w:rPr>
-          <w:rFonts w:ascii="Times New Roman" w:hAnsi="Times New Roman" w:cs="Times New Roman"/>
-          <w:sz w:val="26"/>
-          <w:szCs w:val="26"/>
-        </w:rPr>
-        <w:tab/>
-      </w:r>
-      <w:r>
-        <w:rPr>
-          <w:rFonts w:ascii="Times New Roman" w:hAnsi="Times New Roman" w:cs="Times New Roman"/>
-          <w:sz w:val="26"/>
-          <w:szCs w:val="26"/>
-        </w:rPr>
-        <w:tab/>
-      </w:r>
-      <w:r>
-        <w:rPr>
-          <w:rFonts w:ascii="Times New Roman" w:hAnsi="Times New Roman" w:cs="Times New Roman"/>
-          <w:sz w:val="26"/>
-          <w:szCs w:val="26"/>
-        </w:rPr>
-        <w:tab/>
-      </w:r>
-      <w:r>
-        <w:rPr>
-          <w:rFonts w:ascii="Times New Roman" w:hAnsi="Times New Roman" w:cs="Times New Roman"/>
-          <w:sz w:val="26"/>
-          <w:szCs w:val="26"/>
-        </w:rPr>
-        <w:tab/>
-        <w:t>(</w:t>
-      </w:r>
-      <w:r>
-        <w:rPr>
-          <w:rFonts w:ascii="Times New Roman" w:hAnsi="Times New Roman" w:cs="Times New Roman"/>
-          <w:sz w:val="26"/>
-          <w:szCs w:val="26"/>
-        </w:rPr>
-        <w:t>{</w:t>
-      </w:r>
-      <w:proofErr w:type="spellStart"/>
-      <w:r>
-        <w:rPr>
-          <w:rFonts w:ascii="Times New Roman" w:hAnsi="Times New Roman" w:cs="Times New Roman"/>
-          <w:sz w:val="26"/>
-          <w:szCs w:val="26"/>
-        </w:rPr>
-        <w:t>owner_name</w:t>
-      </w:r>
-      <w:proofErr w:type="spellEnd"/>
-      <w:r>
-        <w:rPr>
-          <w:rFonts w:ascii="Times New Roman" w:hAnsi="Times New Roman" w:cs="Times New Roman"/>
-          <w:sz w:val="26"/>
-          <w:szCs w:val="26"/>
-        </w:rPr>
-        <w:t>}</w:t>
-      </w:r>
-      <w:r>
-        <w:rPr>
-          <w:rFonts w:ascii="Times New Roman" w:hAnsi="Times New Roman" w:cs="Times New Roman"/>
-          <w:sz w:val="26"/>
-          <w:szCs w:val="26"/>
-        </w:rPr>
-        <w:t>)</w:t>
-      </w:r>
     </w:p>
     <w:sectPr>
       <w:headerReference w:type="even" r:id="rId6"/>
@@ -2996,6 +3195,7 @@
   <w:style w:type="character" w:default="1" w:styleId="DefaultParagraphFont">
     <w:name w:val="Default Paragraph Font"/>
     <w:uiPriority w:val="1"/>
+    <w:semiHidden/>
     <w:unhideWhenUsed/>
   </w:style>
   <w:style w:type="table" w:default="1" w:styleId="TableNormal">
@@ -3062,6 +3262,25 @@
     <w:link w:val="Footer"/>
     <w:uiPriority w:val="99"/>
     <w:rsid w:val="00116248"/>
+  </w:style>
+  <w:style w:type="table" w:styleId="TableGrid">
+    <w:name w:val="Table Grid"/>
+    <w:basedOn w:val="TableNormal"/>
+    <w:uiPriority w:val="39"/>
+    <w:rsid w:val="001D2174"/>
+    <w:pPr>
+      <w:spacing w:after="0" w:line="240" w:lineRule="auto"/>
+    </w:pPr>
+    <w:tblPr>
+      <w:tblBorders>
+        <w:top w:val="single" w:sz="4" w:space="0" w:color="auto"/>
+        <w:left w:val="single" w:sz="4" w:space="0" w:color="auto"/>
+        <w:bottom w:val="single" w:sz="4" w:space="0" w:color="auto"/>
+        <w:right w:val="single" w:sz="4" w:space="0" w:color="auto"/>
+        <w:insideH w:val="single" w:sz="4" w:space="0" w:color="auto"/>
+        <w:insideV w:val="single" w:sz="4" w:space="0" w:color="auto"/>
+      </w:tblBorders>
+    </w:tblPr>
   </w:style>
 </w:styles>
 </file>

</xml_diff>

<commit_message>
- add subscription endpoint - add detail medical record - add bill history - fix doc generate - add owner stats - update medical record done
</commit_message>
<xml_diff>
--- a/VetHubAPI/wwwroot/Template/Document/SuratPermintaanPulangAtauTidakSetujuRawatInap.docx
+++ b/VetHubAPI/wwwroot/Template/Document/SuratPermintaanPulangAtauTidakSetujuRawatInap.docx
@@ -2,6 +2,368 @@
 <file path=word/document.xml><?xml version="1.0" encoding="utf-8"?>
 <w:document xmlns:wpc="http://schemas.microsoft.com/office/word/2010/wordprocessingCanvas" xmlns:cx="http://schemas.microsoft.com/office/drawing/2014/chartex" xmlns:cx1="http://schemas.microsoft.com/office/drawing/2015/9/8/chartex" xmlns:cx2="http://schemas.microsoft.com/office/drawing/2015/10/21/chartex" xmlns:cx3="http://schemas.microsoft.com/office/drawing/2016/5/9/chartex" xmlns:cx4="http://schemas.microsoft.com/office/drawing/2016/5/10/chartex" xmlns:cx5="http://schemas.microsoft.com/office/drawing/2016/5/11/chartex" xmlns:cx6="http://schemas.microsoft.com/office/drawing/2016/5/12/chartex" xmlns:cx7="http://schemas.microsoft.com/office/drawing/2016/5/13/chartex" xmlns:cx8="http://schemas.microsoft.com/office/drawing/2016/5/14/chartex" xmlns:mc="http://schemas.openxmlformats.org/markup-compatibility/2006" xmlns:aink="http://schemas.microsoft.com/office/drawing/2016/ink" xmlns:am3d="http://schemas.microsoft.com/office/drawing/2017/model3d" xmlns:o="urn:schemas-microsoft-com:office:office" xmlns:oel="http://schemas.microsoft.com/office/2019/extlst" xmlns:r="http://schemas.openxmlformats.org/officeDocument/2006/relationships" xmlns:m="http://schemas.openxmlformats.org/officeDocument/2006/math" xmlns:v="urn:schemas-microsoft-com:vml" xmlns:wp14="http://schemas.microsoft.com/office/word/2010/wordprocessingDrawing" xmlns:wp="http://schemas.openxmlformats.org/drawingml/2006/wordprocessingDrawing" xmlns:w10="urn:schemas-microsoft-com:office:word" xmlns:w="http://schemas.openxmlformats.org/wordprocessingml/2006/main" xmlns:w14="http://schemas.microsoft.com/office/word/2010/wordml" xmlns:w15="http://schemas.microsoft.com/office/word/2012/wordml" xmlns:w16cex="http://schemas.microsoft.com/office/word/2018/wordml/cex" xmlns:w16cid="http://schemas.microsoft.com/office/word/2016/wordml/cid" xmlns:w16="http://schemas.microsoft.com/office/word/2018/wordml" xmlns:w16sdtdh="http://schemas.microsoft.com/office/word/2020/wordml/sdtdatahash" xmlns:w16se="http://schemas.microsoft.com/office/word/2015/wordml/symex" xmlns:wpg="http://schemas.microsoft.com/office/word/2010/wordprocessingGroup" xmlns:wpi="http://schemas.microsoft.com/office/word/2010/wordprocessingInk" xmlns:wne="http://schemas.microsoft.com/office/word/2006/wordml" xmlns:wps="http://schemas.microsoft.com/office/word/2010/wordprocessingShape" mc:Ignorable="w14 w15 w16se w16cid w16 w16cex w16sdtdh wp14">
   <w:body>
+    <w:p>
+      <w:pPr>
+        <w:pStyle w:val="Header"/>
+        <w:jc w:val="center"/>
+        <w:rPr>
+          <w:rFonts w:ascii="Times New Roman" w:hAnsi="Times New Roman" w:cs="Times New Roman"/>
+          <w:b/>
+          <w:bCs/>
+          <w:sz w:val="28"/>
+          <w:szCs w:val="28"/>
+        </w:rPr>
+      </w:pPr>
+      <w:r>
+        <w:rPr>
+          <w:rFonts w:ascii="Times New Roman" w:hAnsi="Times New Roman" w:cs="Times New Roman"/>
+          <w:b/>
+          <w:bCs/>
+          <w:noProof/>
+          <w:sz w:val="28"/>
+          <w:szCs w:val="28"/>
+        </w:rPr>
+        <mc:AlternateContent>
+          <mc:Choice Requires="wps">
+            <w:drawing>
+              <wp:anchor distT="0" distB="0" distL="114300" distR="114300" simplePos="0" relativeHeight="251661312" behindDoc="1" locked="0" layoutInCell="1" allowOverlap="1" wp14:anchorId="20F8DE76" wp14:editId="026AFF08">
+                <wp:simplePos x="0" y="0"/>
+                <wp:positionH relativeFrom="column">
+                  <wp:posOffset>-266700</wp:posOffset>
+                </wp:positionH>
+                <wp:positionV relativeFrom="paragraph">
+                  <wp:posOffset>-76835</wp:posOffset>
+                </wp:positionV>
+                <wp:extent cx="1162050" cy="1036320"/>
+                <wp:effectExtent l="0" t="0" r="0" b="0"/>
+                <wp:wrapNone/>
+                <wp:docPr id="653960758" name="Rectangle 1"/>
+                <wp:cNvGraphicFramePr/>
+                <a:graphic xmlns:a="http://schemas.openxmlformats.org/drawingml/2006/main">
+                  <a:graphicData uri="http://schemas.microsoft.com/office/word/2010/wordprocessingShape">
+                    <wps:wsp>
+                      <wps:cNvSpPr/>
+                      <wps:spPr>
+                        <a:xfrm>
+                          <a:off x="0" y="0"/>
+                          <a:ext cx="1162050" cy="1036320"/>
+                        </a:xfrm>
+                        <a:prstGeom prst="rect">
+                          <a:avLst/>
+                        </a:prstGeom>
+                        <a:ln>
+                          <a:noFill/>
+                        </a:ln>
+                      </wps:spPr>
+                      <wps:style>
+                        <a:lnRef idx="2">
+                          <a:schemeClr val="accent6"/>
+                        </a:lnRef>
+                        <a:fillRef idx="1">
+                          <a:schemeClr val="lt1"/>
+                        </a:fillRef>
+                        <a:effectRef idx="0">
+                          <a:schemeClr val="accent6"/>
+                        </a:effectRef>
+                        <a:fontRef idx="minor">
+                          <a:schemeClr val="dk1"/>
+                        </a:fontRef>
+                      </wps:style>
+                      <wps:txbx>
+                        <w:txbxContent>
+                          <w:p>
+                            <w:pPr>
+                              <w:jc w:val="center"/>
+                            </w:pPr>
+                            <w:r>
+                              <w:t>{%</w:t>
+                            </w:r>
+                            <w:proofErr w:type="spellStart"/>
+                            <w:r>
+                              <w:t>clinic_logo</w:t>
+                            </w:r>
+                            <w:proofErr w:type="spellEnd"/>
+                            <w:r>
+                              <w:t>}</w:t>
+                            </w:r>
+                          </w:p>
+                        </w:txbxContent>
+                      </wps:txbx>
+                      <wps:bodyPr rot="0" spcFirstLastPara="0" vertOverflow="overflow" horzOverflow="overflow" vert="horz" wrap="square" lIns="91440" tIns="45720" rIns="91440" bIns="45720" numCol="1" spcCol="0" rtlCol="0" fromWordArt="0" anchor="ctr" anchorCtr="0" forceAA="0" compatLnSpc="1">
+                        <a:prstTxWarp prst="textNoShape">
+                          <a:avLst/>
+                        </a:prstTxWarp>
+                        <a:noAutofit/>
+                      </wps:bodyPr>
+                    </wps:wsp>
+                  </a:graphicData>
+                </a:graphic>
+                <wp14:sizeRelH relativeFrom="margin">
+                  <wp14:pctWidth>0</wp14:pctWidth>
+                </wp14:sizeRelH>
+                <wp14:sizeRelV relativeFrom="margin">
+                  <wp14:pctHeight>0</wp14:pctHeight>
+                </wp14:sizeRelV>
+              </wp:anchor>
+            </w:drawing>
+          </mc:Choice>
+          <mc:Fallback>
+            <w:pict>
+              <v:rect w14:anchorId="20F8DE76" id="Rectangle 1" o:spid="_x0000_s1026" style="position:absolute;left:0;text-align:left;margin-left:-21pt;margin-top:-6.05pt;width:91.5pt;height:81.6pt;z-index:-251655168;visibility:visible;mso-wrap-style:square;mso-width-percent:0;mso-height-percent:0;mso-wrap-distance-left:9pt;mso-wrap-distance-top:0;mso-wrap-distance-right:9pt;mso-wrap-distance-bottom:0;mso-position-horizontal:absolute;mso-position-horizontal-relative:text;mso-position-vertical:absolute;mso-position-vertical-relative:text;mso-width-percent:0;mso-height-percent:0;mso-width-relative:margin;mso-height-relative:margin;v-text-anchor:middle" o:gfxdata="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" fillcolor="white [3201]" stroked="f" strokeweight="1pt">
+                <v:textbox>
+                  <w:txbxContent>
+                    <w:p>
+                      <w:pPr>
+                        <w:jc w:val="center"/>
+                      </w:pPr>
+                      <w:r>
+                        <w:t>{%</w:t>
+                      </w:r>
+                      <w:proofErr w:type="spellStart"/>
+                      <w:r>
+                        <w:t>clinic_logo</w:t>
+                      </w:r>
+                      <w:proofErr w:type="spellEnd"/>
+                      <w:r>
+                        <w:t>}</w:t>
+                      </w:r>
+                    </w:p>
+                  </w:txbxContent>
+                </v:textbox>
+              </v:rect>
+            </w:pict>
+          </mc:Fallback>
+        </mc:AlternateContent>
+      </w:r>
+      <w:r>
+        <w:rPr>
+          <w:rFonts w:ascii="Times New Roman" w:hAnsi="Times New Roman" w:cs="Times New Roman"/>
+          <w:b/>
+          <w:bCs/>
+          <w:sz w:val="28"/>
+          <w:szCs w:val="28"/>
+        </w:rPr>
+        <w:t>{</w:t>
+      </w:r>
+      <w:proofErr w:type="spellStart"/>
+      <w:r>
+        <w:rPr>
+          <w:rFonts w:ascii="Times New Roman" w:hAnsi="Times New Roman" w:cs="Times New Roman"/>
+          <w:b/>
+          <w:bCs/>
+          <w:sz w:val="28"/>
+          <w:szCs w:val="28"/>
+        </w:rPr>
+        <w:t>clinic_name</w:t>
+      </w:r>
+      <w:proofErr w:type="spellEnd"/>
+      <w:r>
+        <w:rPr>
+          <w:rFonts w:ascii="Times New Roman" w:hAnsi="Times New Roman" w:cs="Times New Roman"/>
+          <w:b/>
+          <w:bCs/>
+          <w:sz w:val="28"/>
+          <w:szCs w:val="28"/>
+        </w:rPr>
+        <w:t>}</w:t>
+      </w:r>
+    </w:p>
+    <w:p>
+      <w:pPr>
+        <w:pStyle w:val="Header"/>
+        <w:jc w:val="center"/>
+        <w:rPr>
+          <w:rFonts w:ascii="Times New Roman" w:hAnsi="Times New Roman" w:cs="Times New Roman"/>
+          <w:b/>
+          <w:bCs/>
+        </w:rPr>
+      </w:pPr>
+    </w:p>
+    <w:p>
+      <w:pPr>
+        <w:pStyle w:val="Header"/>
+        <w:jc w:val="center"/>
+        <w:rPr>
+          <w:rFonts w:ascii="Times New Roman" w:hAnsi="Times New Roman" w:cs="Times New Roman"/>
+          <w:b/>
+          <w:bCs/>
+        </w:rPr>
+      </w:pPr>
+      <w:proofErr w:type="gramStart"/>
+      <w:r>
+        <w:rPr>
+          <w:rFonts w:ascii="Times New Roman" w:hAnsi="Times New Roman" w:cs="Times New Roman"/>
+          <w:b/>
+          <w:bCs/>
+        </w:rPr>
+        <w:t>Alamat :</w:t>
+      </w:r>
+      <w:proofErr w:type="gramEnd"/>
+      <w:r>
+        <w:rPr>
+          <w:rFonts w:ascii="Times New Roman" w:hAnsi="Times New Roman" w:cs="Times New Roman"/>
+          <w:b/>
+          <w:bCs/>
+        </w:rPr>
+        <w:t xml:space="preserve"> </w:t>
+      </w:r>
+      <w:r>
+        <w:rPr>
+          <w:rFonts w:ascii="Times New Roman" w:hAnsi="Times New Roman" w:cs="Times New Roman"/>
+          <w:b/>
+          <w:bCs/>
+        </w:rPr>
+        <w:t>{</w:t>
+      </w:r>
+      <w:proofErr w:type="spellStart"/>
+      <w:r>
+        <w:rPr>
+          <w:rFonts w:ascii="Times New Roman" w:hAnsi="Times New Roman" w:cs="Times New Roman"/>
+          <w:b/>
+          <w:bCs/>
+        </w:rPr>
+        <w:t>clinic_address</w:t>
+      </w:r>
+      <w:proofErr w:type="spellEnd"/>
+      <w:r>
+        <w:rPr>
+          <w:rFonts w:ascii="Times New Roman" w:hAnsi="Times New Roman" w:cs="Times New Roman"/>
+          <w:b/>
+          <w:bCs/>
+        </w:rPr>
+        <w:t>}</w:t>
+      </w:r>
+    </w:p>
+    <w:p>
+      <w:pPr>
+        <w:pStyle w:val="Header"/>
+        <w:jc w:val="center"/>
+        <w:rPr>
+          <w:rFonts w:ascii="Times New Roman" w:hAnsi="Times New Roman" w:cs="Times New Roman"/>
+          <w:b/>
+          <w:bCs/>
+        </w:rPr>
+      </w:pPr>
+      <w:r>
+        <w:rPr>
+          <w:rFonts w:ascii="Times New Roman" w:hAnsi="Times New Roman" w:cs="Times New Roman"/>
+          <w:b/>
+          <w:bCs/>
+        </w:rPr>
+        <w:t xml:space="preserve">No. </w:t>
+      </w:r>
+      <w:proofErr w:type="gramStart"/>
+      <w:r>
+        <w:rPr>
+          <w:rFonts w:ascii="Times New Roman" w:hAnsi="Times New Roman" w:cs="Times New Roman"/>
+          <w:b/>
+          <w:bCs/>
+        </w:rPr>
+        <w:t xml:space="preserve">Telp </w:t>
+      </w:r>
+      <w:r>
+        <w:rPr>
+          <w:rFonts w:ascii="Times New Roman" w:hAnsi="Times New Roman" w:cs="Times New Roman"/>
+          <w:b/>
+          <w:bCs/>
+        </w:rPr>
+        <w:t>:</w:t>
+      </w:r>
+      <w:proofErr w:type="gramEnd"/>
+      <w:r>
+        <w:rPr>
+          <w:rFonts w:ascii="Times New Roman" w:hAnsi="Times New Roman" w:cs="Times New Roman"/>
+          <w:b/>
+          <w:bCs/>
+        </w:rPr>
+        <w:t xml:space="preserve"> {</w:t>
+      </w:r>
+      <w:proofErr w:type="spellStart"/>
+      <w:r>
+        <w:rPr>
+          <w:rFonts w:ascii="Times New Roman" w:hAnsi="Times New Roman" w:cs="Times New Roman"/>
+          <w:b/>
+          <w:bCs/>
+        </w:rPr>
+        <w:t>clinic_phone</w:t>
+      </w:r>
+      <w:proofErr w:type="spellEnd"/>
+      <w:r>
+        <w:rPr>
+          <w:rFonts w:ascii="Times New Roman" w:hAnsi="Times New Roman" w:cs="Times New Roman"/>
+          <w:b/>
+          <w:bCs/>
+        </w:rPr>
+        <w:t>}</w:t>
+      </w:r>
+    </w:p>
+    <w:p>
+      <w:pPr>
+        <w:pStyle w:val="Header"/>
+        <w:jc w:val="center"/>
+        <w:rPr>
+          <w:rFonts w:ascii="Times New Roman" w:hAnsi="Times New Roman" w:cs="Times New Roman"/>
+          <w:b/>
+          <w:bCs/>
+        </w:rPr>
+      </w:pPr>
+      <w:proofErr w:type="gramStart"/>
+      <w:r>
+        <w:rPr>
+          <w:rFonts w:ascii="Times New Roman" w:hAnsi="Times New Roman" w:cs="Times New Roman"/>
+          <w:b/>
+          <w:bCs/>
+        </w:rPr>
+        <w:t>Email :</w:t>
+      </w:r>
+      <w:proofErr w:type="gramEnd"/>
+      <w:r>
+        <w:rPr>
+          <w:rFonts w:ascii="Times New Roman" w:hAnsi="Times New Roman" w:cs="Times New Roman"/>
+          <w:b/>
+          <w:bCs/>
+        </w:rPr>
+        <w:t xml:space="preserve"> </w:t>
+      </w:r>
+      <w:r>
+        <w:rPr>
+          <w:rFonts w:ascii="Times New Roman" w:hAnsi="Times New Roman" w:cs="Times New Roman"/>
+          <w:b/>
+          <w:bCs/>
+        </w:rPr>
+        <w:t>{</w:t>
+      </w:r>
+      <w:proofErr w:type="spellStart"/>
+      <w:r>
+        <w:rPr>
+          <w:rFonts w:ascii="Times New Roman" w:hAnsi="Times New Roman" w:cs="Times New Roman"/>
+          <w:b/>
+          <w:bCs/>
+        </w:rPr>
+        <w:t>clinic_email</w:t>
+      </w:r>
+      <w:proofErr w:type="spellEnd"/>
+      <w:r>
+        <w:rPr>
+          <w:rFonts w:ascii="Times New Roman" w:hAnsi="Times New Roman" w:cs="Times New Roman"/>
+          <w:b/>
+          <w:bCs/>
+        </w:rPr>
+        <w:t>}</w:t>
+      </w:r>
+    </w:p>
+    <w:p>
+      <w:pPr>
+        <w:jc w:val="center"/>
+        <w:rPr>
+          <w:rFonts w:ascii="Times New Roman" w:hAnsi="Times New Roman" w:cs="Times New Roman"/>
+          <w:b/>
+          <w:bCs/>
+          <w:sz w:val="26"/>
+          <w:szCs w:val="26"/>
+        </w:rPr>
+      </w:pPr>
+    </w:p>
     <w:p>
       <w:pPr>
         <w:jc w:val="center"/>
@@ -2315,7 +2677,7 @@
       <w:headerReference w:type="first" r:id="rId10"/>
       <w:footerReference w:type="first" r:id="rId11"/>
       <w:pgSz w:w="11906" w:h="16838"/>
-      <w:pgMar w:top="1440" w:right="1440" w:bottom="1440" w:left="1440" w:header="708" w:footer="708" w:gutter="0"/>
+      <w:pgMar w:top="-484" w:right="1440" w:bottom="1440" w:left="1440" w:header="708" w:footer="708" w:gutter="0"/>
       <w:cols w:space="708"/>
       <w:docGrid w:linePitch="360"/>
     </w:sectPr>
@@ -2415,357 +2777,6 @@
 
 <file path=word/header2.xml><?xml version="1.0" encoding="utf-8"?>
 <w:hdr xmlns:wpc="http://schemas.microsoft.com/office/word/2010/wordprocessingCanvas" xmlns:cx="http://schemas.microsoft.com/office/drawing/2014/chartex" xmlns:cx1="http://schemas.microsoft.com/office/drawing/2015/9/8/chartex" xmlns:cx2="http://schemas.microsoft.com/office/drawing/2015/10/21/chartex" xmlns:cx3="http://schemas.microsoft.com/office/drawing/2016/5/9/chartex" xmlns:cx4="http://schemas.microsoft.com/office/drawing/2016/5/10/chartex" xmlns:cx5="http://schemas.microsoft.com/office/drawing/2016/5/11/chartex" xmlns:cx6="http://schemas.microsoft.com/office/drawing/2016/5/12/chartex" xmlns:cx7="http://schemas.microsoft.com/office/drawing/2016/5/13/chartex" xmlns:cx8="http://schemas.microsoft.com/office/drawing/2016/5/14/chartex" xmlns:mc="http://schemas.openxmlformats.org/markup-compatibility/2006" xmlns:aink="http://schemas.microsoft.com/office/drawing/2016/ink" xmlns:am3d="http://schemas.microsoft.com/office/drawing/2017/model3d" xmlns:o="urn:schemas-microsoft-com:office:office" xmlns:oel="http://schemas.microsoft.com/office/2019/extlst" xmlns:r="http://schemas.openxmlformats.org/officeDocument/2006/relationships" xmlns:m="http://schemas.openxmlformats.org/officeDocument/2006/math" xmlns:v="urn:schemas-microsoft-com:vml" xmlns:wp14="http://schemas.microsoft.com/office/word/2010/wordprocessingDrawing" xmlns:wp="http://schemas.openxmlformats.org/drawingml/2006/wordprocessingDrawing" xmlns:w10="urn:schemas-microsoft-com:office:word" xmlns:w="http://schemas.openxmlformats.org/wordprocessingml/2006/main" xmlns:w14="http://schemas.microsoft.com/office/word/2010/wordml" xmlns:w15="http://schemas.microsoft.com/office/word/2012/wordml" xmlns:w16cex="http://schemas.microsoft.com/office/word/2018/wordml/cex" xmlns:w16cid="http://schemas.microsoft.com/office/word/2016/wordml/cid" xmlns:w16="http://schemas.microsoft.com/office/word/2018/wordml" xmlns:w16sdtdh="http://schemas.microsoft.com/office/word/2020/wordml/sdtdatahash" xmlns:w16se="http://schemas.microsoft.com/office/word/2015/wordml/symex" xmlns:wpg="http://schemas.microsoft.com/office/word/2010/wordprocessingGroup" xmlns:wpi="http://schemas.microsoft.com/office/word/2010/wordprocessingInk" xmlns:wne="http://schemas.microsoft.com/office/word/2006/wordml" xmlns:wps="http://schemas.microsoft.com/office/word/2010/wordprocessingShape" mc:Ignorable="w14 w15 w16se w16cid w16 w16cex w16sdtdh wp14">
-  <w:p>
-    <w:pPr>
-      <w:pStyle w:val="Header"/>
-      <w:jc w:val="center"/>
-      <w:rPr>
-        <w:rFonts w:ascii="Times New Roman" w:hAnsi="Times New Roman" w:cs="Times New Roman"/>
-        <w:b/>
-        <w:bCs/>
-        <w:sz w:val="28"/>
-        <w:szCs w:val="28"/>
-      </w:rPr>
-    </w:pPr>
-    <w:r>
-      <w:rPr>
-        <w:rFonts w:ascii="Times New Roman" w:hAnsi="Times New Roman" w:cs="Times New Roman"/>
-        <w:b/>
-        <w:bCs/>
-        <w:noProof/>
-        <w:sz w:val="28"/>
-        <w:szCs w:val="28"/>
-      </w:rPr>
-      <mc:AlternateContent>
-        <mc:Choice Requires="wps">
-          <w:drawing>
-            <wp:anchor distT="0" distB="0" distL="114300" distR="114300" simplePos="0" relativeHeight="251659264" behindDoc="0" locked="0" layoutInCell="1" allowOverlap="1" wp14:anchorId="763BEBF8" wp14:editId="06CD1C99">
-              <wp:simplePos x="0" y="0"/>
-              <wp:positionH relativeFrom="column">
-                <wp:posOffset>-486410</wp:posOffset>
-              </wp:positionH>
-              <wp:positionV relativeFrom="paragraph">
-                <wp:posOffset>-173355</wp:posOffset>
-              </wp:positionV>
-              <wp:extent cx="1012825" cy="923925"/>
-              <wp:effectExtent l="0" t="0" r="0" b="9525"/>
-              <wp:wrapSquare wrapText="bothSides"/>
-              <wp:docPr id="1918195642" name="Rectangle 1"/>
-              <wp:cNvGraphicFramePr/>
-              <a:graphic xmlns:a="http://schemas.openxmlformats.org/drawingml/2006/main">
-                <a:graphicData uri="http://schemas.microsoft.com/office/word/2010/wordprocessingShape">
-                  <wps:wsp>
-                    <wps:cNvSpPr/>
-                    <wps:spPr>
-                      <a:xfrm>
-                        <a:off x="0" y="0"/>
-                        <a:ext cx="1012825" cy="923925"/>
-                      </a:xfrm>
-                      <a:prstGeom prst="rect">
-                        <a:avLst/>
-                      </a:prstGeom>
-                      <a:ln>
-                        <a:noFill/>
-                      </a:ln>
-                    </wps:spPr>
-                    <wps:style>
-                      <a:lnRef idx="2">
-                        <a:schemeClr val="accent6"/>
-                      </a:lnRef>
-                      <a:fillRef idx="1">
-                        <a:schemeClr val="lt1"/>
-                      </a:fillRef>
-                      <a:effectRef idx="0">
-                        <a:schemeClr val="accent6"/>
-                      </a:effectRef>
-                      <a:fontRef idx="minor">
-                        <a:schemeClr val="dk1"/>
-                      </a:fontRef>
-                    </wps:style>
-                    <wps:txbx>
-                      <w:txbxContent>
-                        <w:p>
-                          <w:pPr>
-                            <w:jc w:val="center"/>
-                          </w:pPr>
-                          <w:r>
-                            <w:t>{%</w:t>
-                          </w:r>
-                          <w:proofErr w:type="spellStart"/>
-                          <w:r>
-                            <w:t>clinic_logo</w:t>
-                          </w:r>
-                          <w:proofErr w:type="spellEnd"/>
-                          <w:r>
-                            <w:t>}</w:t>
-                          </w:r>
-                        </w:p>
-                      </w:txbxContent>
-                    </wps:txbx>
-                    <wps:bodyPr rot="0" spcFirstLastPara="0" vertOverflow="overflow" horzOverflow="overflow" vert="horz" wrap="square" lIns="91440" tIns="45720" rIns="91440" bIns="45720" numCol="1" spcCol="0" rtlCol="0" fromWordArt="0" anchor="ctr" anchorCtr="0" forceAA="0" compatLnSpc="1">
-                      <a:prstTxWarp prst="textNoShape">
-                        <a:avLst/>
-                      </a:prstTxWarp>
-                      <a:noAutofit/>
-                    </wps:bodyPr>
-                  </wps:wsp>
-                </a:graphicData>
-              </a:graphic>
-              <wp14:sizeRelH relativeFrom="margin">
-                <wp14:pctWidth>0</wp14:pctWidth>
-              </wp14:sizeRelH>
-              <wp14:sizeRelV relativeFrom="margin">
-                <wp14:pctHeight>0</wp14:pctHeight>
-              </wp14:sizeRelV>
-            </wp:anchor>
-          </w:drawing>
-        </mc:Choice>
-        <mc:Fallback>
-          <w:pict>
-            <v:rect w14:anchorId="763BEBF8" id="Rectangle 1" o:spid="_x0000_s1026" style="position:absolute;left:0;text-align:left;margin-left:-38.3pt;margin-top:-13.65pt;width:79.75pt;height:72.75pt;z-index:251659264;visibility:visible;mso-wrap-style:square;mso-width-percent:0;mso-height-percent:0;mso-wrap-distance-left:9pt;mso-wrap-distance-top:0;mso-wrap-distance-right:9pt;mso-wrap-distance-bottom:0;mso-position-horizontal:absolute;mso-position-horizontal-relative:text;mso-position-vertical:absolute;mso-position-vertical-relative:text;mso-width-percent:0;mso-height-percent:0;mso-width-relative:margin;mso-height-relative:margin;v-text-anchor:middle" o:gfxdata="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" fillcolor="white [3201]" stroked="f" strokeweight="1pt">
-              <v:textbox>
-                <w:txbxContent>
-                  <w:p>
-                    <w:pPr>
-                      <w:jc w:val="center"/>
-                    </w:pPr>
-                    <w:r>
-                      <w:t>{%</w:t>
-                    </w:r>
-                    <w:proofErr w:type="spellStart"/>
-                    <w:r>
-                      <w:t>clinic_logo</w:t>
-                    </w:r>
-                    <w:proofErr w:type="spellEnd"/>
-                    <w:r>
-                      <w:t>}</w:t>
-                    </w:r>
-                  </w:p>
-                </w:txbxContent>
-              </v:textbox>
-              <w10:wrap type="square"/>
-            </v:rect>
-          </w:pict>
-        </mc:Fallback>
-      </mc:AlternateContent>
-    </w:r>
-    <w:r>
-      <w:rPr>
-        <w:rFonts w:ascii="Times New Roman" w:hAnsi="Times New Roman" w:cs="Times New Roman"/>
-        <w:b/>
-        <w:bCs/>
-        <w:sz w:val="28"/>
-        <w:szCs w:val="28"/>
-      </w:rPr>
-      <w:t>{</w:t>
-    </w:r>
-    <w:proofErr w:type="spellStart"/>
-    <w:r>
-      <w:rPr>
-        <w:rFonts w:ascii="Times New Roman" w:hAnsi="Times New Roman" w:cs="Times New Roman"/>
-        <w:b/>
-        <w:bCs/>
-        <w:sz w:val="28"/>
-        <w:szCs w:val="28"/>
-      </w:rPr>
-      <w:t>clinic_name</w:t>
-    </w:r>
-    <w:proofErr w:type="spellEnd"/>
-    <w:r>
-      <w:rPr>
-        <w:rFonts w:ascii="Times New Roman" w:hAnsi="Times New Roman" w:cs="Times New Roman"/>
-        <w:b/>
-        <w:bCs/>
-        <w:sz w:val="28"/>
-        <w:szCs w:val="28"/>
-      </w:rPr>
-      <w:t>}</w:t>
-    </w:r>
-  </w:p>
-  <w:p>
-    <w:pPr>
-      <w:pStyle w:val="Header"/>
-      <w:jc w:val="center"/>
-      <w:rPr>
-        <w:rFonts w:ascii="Times New Roman" w:hAnsi="Times New Roman" w:cs="Times New Roman"/>
-        <w:b/>
-        <w:bCs/>
-      </w:rPr>
-    </w:pPr>
-  </w:p>
-  <w:p>
-    <w:pPr>
-      <w:pStyle w:val="Header"/>
-      <w:jc w:val="center"/>
-      <w:rPr>
-        <w:rFonts w:ascii="Times New Roman" w:hAnsi="Times New Roman" w:cs="Times New Roman"/>
-        <w:b/>
-        <w:bCs/>
-      </w:rPr>
-    </w:pPr>
-    <w:proofErr w:type="gramStart"/>
-    <w:r>
-      <w:rPr>
-        <w:rFonts w:ascii="Times New Roman" w:hAnsi="Times New Roman" w:cs="Times New Roman"/>
-        <w:b/>
-        <w:bCs/>
-      </w:rPr>
-      <w:t>Alamat :</w:t>
-    </w:r>
-    <w:proofErr w:type="gramEnd"/>
-    <w:r>
-      <w:rPr>
-        <w:rFonts w:ascii="Times New Roman" w:hAnsi="Times New Roman" w:cs="Times New Roman"/>
-        <w:b/>
-        <w:bCs/>
-      </w:rPr>
-      <w:t xml:space="preserve"> </w:t>
-    </w:r>
-    <w:r>
-      <w:rPr>
-        <w:rFonts w:ascii="Times New Roman" w:hAnsi="Times New Roman" w:cs="Times New Roman"/>
-        <w:b/>
-        <w:bCs/>
-      </w:rPr>
-      <w:t>{</w:t>
-    </w:r>
-    <w:proofErr w:type="spellStart"/>
-    <w:r>
-      <w:rPr>
-        <w:rFonts w:ascii="Times New Roman" w:hAnsi="Times New Roman" w:cs="Times New Roman"/>
-        <w:b/>
-        <w:bCs/>
-      </w:rPr>
-      <w:t>clinic_address</w:t>
-    </w:r>
-    <w:proofErr w:type="spellEnd"/>
-    <w:r>
-      <w:rPr>
-        <w:rFonts w:ascii="Times New Roman" w:hAnsi="Times New Roman" w:cs="Times New Roman"/>
-        <w:b/>
-        <w:bCs/>
-      </w:rPr>
-      <w:t>}</w:t>
-    </w:r>
-  </w:p>
-  <w:p>
-    <w:pPr>
-      <w:pStyle w:val="Header"/>
-      <w:jc w:val="center"/>
-      <w:rPr>
-        <w:rFonts w:ascii="Times New Roman" w:hAnsi="Times New Roman" w:cs="Times New Roman"/>
-        <w:b/>
-        <w:bCs/>
-      </w:rPr>
-    </w:pPr>
-    <w:r>
-      <w:rPr>
-        <w:rFonts w:ascii="Times New Roman" w:hAnsi="Times New Roman" w:cs="Times New Roman"/>
-        <w:b/>
-        <w:bCs/>
-      </w:rPr>
-      <w:t xml:space="preserve">No. </w:t>
-    </w:r>
-    <w:proofErr w:type="gramStart"/>
-    <w:r>
-      <w:rPr>
-        <w:rFonts w:ascii="Times New Roman" w:hAnsi="Times New Roman" w:cs="Times New Roman"/>
-        <w:b/>
-        <w:bCs/>
-      </w:rPr>
-      <w:t xml:space="preserve">Telp </w:t>
-    </w:r>
-    <w:r>
-      <w:rPr>
-        <w:rFonts w:ascii="Times New Roman" w:hAnsi="Times New Roman" w:cs="Times New Roman"/>
-        <w:b/>
-        <w:bCs/>
-      </w:rPr>
-      <w:t>:</w:t>
-    </w:r>
-    <w:proofErr w:type="gramEnd"/>
-    <w:r>
-      <w:rPr>
-        <w:rFonts w:ascii="Times New Roman" w:hAnsi="Times New Roman" w:cs="Times New Roman"/>
-        <w:b/>
-        <w:bCs/>
-      </w:rPr>
-      <w:t xml:space="preserve"> {</w:t>
-    </w:r>
-    <w:proofErr w:type="spellStart"/>
-    <w:r>
-      <w:rPr>
-        <w:rFonts w:ascii="Times New Roman" w:hAnsi="Times New Roman" w:cs="Times New Roman"/>
-        <w:b/>
-        <w:bCs/>
-      </w:rPr>
-      <w:t>clinic_phone</w:t>
-    </w:r>
-    <w:proofErr w:type="spellEnd"/>
-    <w:r>
-      <w:rPr>
-        <w:rFonts w:ascii="Times New Roman" w:hAnsi="Times New Roman" w:cs="Times New Roman"/>
-        <w:b/>
-        <w:bCs/>
-      </w:rPr>
-      <w:t>}</w:t>
-    </w:r>
-  </w:p>
-  <w:p>
-    <w:pPr>
-      <w:pStyle w:val="Header"/>
-      <w:jc w:val="center"/>
-      <w:rPr>
-        <w:rFonts w:ascii="Times New Roman" w:hAnsi="Times New Roman" w:cs="Times New Roman"/>
-        <w:b/>
-        <w:bCs/>
-      </w:rPr>
-    </w:pPr>
-    <w:proofErr w:type="gramStart"/>
-    <w:r>
-      <w:rPr>
-        <w:rFonts w:ascii="Times New Roman" w:hAnsi="Times New Roman" w:cs="Times New Roman"/>
-        <w:b/>
-        <w:bCs/>
-      </w:rPr>
-      <w:t>Email :</w:t>
-    </w:r>
-    <w:proofErr w:type="gramEnd"/>
-    <w:r>
-      <w:rPr>
-        <w:rFonts w:ascii="Times New Roman" w:hAnsi="Times New Roman" w:cs="Times New Roman"/>
-        <w:b/>
-        <w:bCs/>
-      </w:rPr>
-      <w:t xml:space="preserve"> </w:t>
-    </w:r>
-    <w:r>
-      <w:rPr>
-        <w:rFonts w:ascii="Times New Roman" w:hAnsi="Times New Roman" w:cs="Times New Roman"/>
-        <w:b/>
-        <w:bCs/>
-      </w:rPr>
-      <w:t>{</w:t>
-    </w:r>
-    <w:proofErr w:type="spellStart"/>
-    <w:r>
-      <w:rPr>
-        <w:rFonts w:ascii="Times New Roman" w:hAnsi="Times New Roman" w:cs="Times New Roman"/>
-        <w:b/>
-        <w:bCs/>
-      </w:rPr>
-      <w:t>clinic_email</w:t>
-    </w:r>
-    <w:proofErr w:type="spellEnd"/>
-    <w:r>
-      <w:rPr>
-        <w:rFonts w:ascii="Times New Roman" w:hAnsi="Times New Roman" w:cs="Times New Roman"/>
-        <w:b/>
-        <w:bCs/>
-      </w:rPr>
-      <w:t>}</w:t>
-    </w:r>
-  </w:p>
   <w:p>
     <w:pPr>
       <w:pStyle w:val="Header"/>

</xml_diff>